<commit_message>
chapter four almost done
</commit_message>
<xml_diff>
--- a/street_network_morphology/Joseph-Norkplim-chapter_1.docx
+++ b/street_network_morphology/Joseph-Norkplim-chapter_1.docx
@@ -1,6 +1,6 @@
 
 <file path=word/document.xml><?xml version="1.0" encoding="utf-8"?>
-<w:document xmlns:wpc="http://schemas.microsoft.com/office/word/2010/wordprocessingCanvas" xmlns:mc="http://schemas.openxmlformats.org/markup-compatibility/2006" xmlns:o="urn:schemas-microsoft-com:office:office" xmlns:r="http://schemas.openxmlformats.org/officeDocument/2006/relationships" xmlns:m="http://schemas.openxmlformats.org/officeDocument/2006/math" xmlns:v="urn:schemas-microsoft-com:vml" xmlns:wp14="http://schemas.microsoft.com/office/word/2010/wordprocessingDrawing" xmlns:wp="http://schemas.openxmlformats.org/drawingml/2006/wordprocessingDrawing" xmlns:w10="urn:schemas-microsoft-com:office:word" xmlns:w="http://schemas.openxmlformats.org/wordprocessingml/2006/main" xmlns:w14="http://schemas.microsoft.com/office/word/2010/wordml" xmlns:w15="http://schemas.microsoft.com/office/word/2012/wordml" xmlns:wpg="http://schemas.microsoft.com/office/word/2010/wordprocessingGroup" xmlns:wpi="http://schemas.microsoft.com/office/word/2010/wordprocessingInk" xmlns:wne="http://schemas.microsoft.com/office/word/2006/wordml" xmlns:wps="http://schemas.microsoft.com/office/word/2010/wordprocessingShape" mc:Ignorable="w14 w15 wp14">
+<w:document xmlns:wpc="http://schemas.microsoft.com/office/word/2010/wordprocessingCanvas" xmlns:cx="http://schemas.microsoft.com/office/drawing/2014/chartex" xmlns:cx1="http://schemas.microsoft.com/office/drawing/2015/9/8/chartex" xmlns:mc="http://schemas.openxmlformats.org/markup-compatibility/2006" xmlns:o="urn:schemas-microsoft-com:office:office" xmlns:r="http://schemas.openxmlformats.org/officeDocument/2006/relationships" xmlns:m="http://schemas.openxmlformats.org/officeDocument/2006/math" xmlns:v="urn:schemas-microsoft-com:vml" xmlns:wp14="http://schemas.microsoft.com/office/word/2010/wordprocessingDrawing" xmlns:wp="http://schemas.openxmlformats.org/drawingml/2006/wordprocessingDrawing" xmlns:w10="urn:schemas-microsoft-com:office:word" xmlns:w="http://schemas.openxmlformats.org/wordprocessingml/2006/main" xmlns:w14="http://schemas.microsoft.com/office/word/2010/wordml" xmlns:w15="http://schemas.microsoft.com/office/word/2012/wordml" xmlns:w16se="http://schemas.microsoft.com/office/word/2015/wordml/symex" xmlns:wpg="http://schemas.microsoft.com/office/word/2010/wordprocessingGroup" xmlns:wpi="http://schemas.microsoft.com/office/word/2010/wordprocessingInk" xmlns:wne="http://schemas.microsoft.com/office/word/2006/wordml" xmlns:wps="http://schemas.microsoft.com/office/word/2010/wordprocessingShape" mc:Ignorable="w14 w15 w16se wp14">
   <w:body>
     <w:p>
       <w:pPr>
@@ -333,163 +333,175 @@
           <w:u w:val="single"/>
         </w:rPr>
       </w:pPr>
+    </w:p>
+    <w:p>
+      <w:pPr>
+        <w:spacing w:after="0" w:line="360" w:lineRule="auto"/>
+        <w:jc w:val="center"/>
+        <w:rPr>
+          <w:rFonts w:ascii="Times New Roman" w:eastAsia="Calibri" w:hAnsi="Times New Roman" w:cs="Times New Roman"/>
+          <w:color w:val="0D0D0D"/>
+          <w:sz w:val="24"/>
+          <w:szCs w:val="24"/>
+        </w:rPr>
+      </w:pPr>
+      <w:r>
+        <w:rPr>
+          <w:rFonts w:ascii="Times New Roman" w:eastAsia="Calibri" w:hAnsi="Times New Roman" w:cs="Times New Roman"/>
+          <w:color w:val="0D0D0D"/>
+          <w:sz w:val="24"/>
+          <w:szCs w:val="24"/>
+          <w:u w:val="single"/>
+        </w:rPr>
+        <w:t>JOSEPH NORKPLIM ATTAH</w:t>
+      </w:r>
+    </w:p>
+    <w:p>
+      <w:pPr>
+        <w:spacing w:before="120" w:after="120" w:line="360" w:lineRule="auto"/>
+        <w:jc w:val="center"/>
+        <w:rPr>
+          <w:rFonts w:ascii="Times New Roman" w:eastAsia="Calibri" w:hAnsi="Times New Roman" w:cs="Times New Roman"/>
+          <w:bCs/>
+          <w:sz w:val="24"/>
+          <w:szCs w:val="24"/>
+        </w:rPr>
+      </w:pPr>
+    </w:p>
+    <w:p>
+      <w:pPr>
+        <w:spacing w:before="120" w:after="120" w:line="360" w:lineRule="auto"/>
+        <w:jc w:val="center"/>
+        <w:rPr>
+          <w:rFonts w:ascii="Times New Roman" w:eastAsia="Times New Roman" w:hAnsi="Times New Roman" w:cs="Times New Roman"/>
+          <w:sz w:val="24"/>
+          <w:szCs w:val="24"/>
+        </w:rPr>
+      </w:pPr>
+    </w:p>
+    <w:p>
+      <w:pPr>
+        <w:spacing w:before="120" w:after="120" w:line="360" w:lineRule="auto"/>
+        <w:jc w:val="center"/>
+        <w:rPr>
+          <w:rFonts w:ascii="Times New Roman" w:eastAsia="Times New Roman" w:hAnsi="Times New Roman" w:cs="Times New Roman"/>
+          <w:sz w:val="24"/>
+          <w:szCs w:val="24"/>
+        </w:rPr>
+      </w:pPr>
+    </w:p>
+    <w:p>
+      <w:pPr>
+        <w:spacing w:before="120" w:after="120" w:line="360" w:lineRule="auto"/>
+        <w:jc w:val="center"/>
+        <w:rPr>
+          <w:rFonts w:ascii="Times New Roman" w:eastAsia="Calibri" w:hAnsi="Times New Roman" w:cs="Times New Roman"/>
+          <w:b/>
+          <w:sz w:val="24"/>
+          <w:szCs w:val="24"/>
+        </w:rPr>
+      </w:pPr>
+    </w:p>
+    <w:p>
+      <w:pPr>
+        <w:spacing w:before="120" w:after="120" w:line="360" w:lineRule="auto"/>
+        <w:jc w:val="center"/>
+        <w:rPr>
+          <w:rFonts w:ascii="Times New Roman" w:eastAsia="Calibri" w:hAnsi="Times New Roman" w:cs="Times New Roman"/>
+          <w:b/>
+          <w:sz w:val="24"/>
+          <w:szCs w:val="24"/>
+        </w:rPr>
+      </w:pPr>
+    </w:p>
+    <w:p>
+      <w:pPr>
+        <w:spacing w:before="120" w:after="120" w:line="360" w:lineRule="auto"/>
+        <w:jc w:val="center"/>
+        <w:rPr>
+          <w:rFonts w:ascii="Times New Roman" w:eastAsia="Calibri" w:hAnsi="Times New Roman" w:cs="Times New Roman"/>
+          <w:b/>
+          <w:sz w:val="24"/>
+          <w:szCs w:val="24"/>
+        </w:rPr>
+      </w:pPr>
+    </w:p>
+    <w:p>
+      <w:pPr>
+        <w:spacing w:before="120" w:after="120" w:line="360" w:lineRule="auto"/>
+        <w:jc w:val="center"/>
+        <w:rPr>
+          <w:rFonts w:ascii="Times New Roman" w:eastAsia="Calibri" w:hAnsi="Times New Roman" w:cs="Times New Roman"/>
+          <w:b/>
+          <w:sz w:val="24"/>
+          <w:szCs w:val="24"/>
+        </w:rPr>
+      </w:pPr>
+    </w:p>
+    <w:p>
+      <w:pPr>
+        <w:spacing w:before="120" w:after="120" w:line="360" w:lineRule="auto"/>
+        <w:jc w:val="center"/>
+        <w:rPr>
+          <w:rFonts w:ascii="Times New Roman" w:eastAsia="Calibri" w:hAnsi="Times New Roman" w:cs="Times New Roman"/>
+          <w:b/>
+          <w:sz w:val="24"/>
+          <w:szCs w:val="24"/>
+        </w:rPr>
+      </w:pPr>
+    </w:p>
+    <w:p>
+      <w:pPr>
+        <w:spacing w:before="120" w:after="120" w:line="360" w:lineRule="auto"/>
+        <w:jc w:val="center"/>
+        <w:rPr>
+          <w:rFonts w:ascii="Times New Roman" w:eastAsia="Calibri" w:hAnsi="Times New Roman" w:cs="Times New Roman"/>
+          <w:b/>
+          <w:sz w:val="24"/>
+          <w:szCs w:val="24"/>
+        </w:rPr>
+      </w:pPr>
+    </w:p>
+    <w:p>
+      <w:pPr>
+        <w:jc w:val="center"/>
+        <w:rPr>
+          <w:rFonts w:ascii="Times New Roman" w:hAnsi="Times New Roman" w:cs="Times New Roman"/>
+          <w:b/>
+          <w:noProof/>
+          <w:sz w:val="24"/>
+          <w:szCs w:val="24"/>
+          <w:u w:val="single"/>
+        </w:rPr>
+      </w:pPr>
+      <w:r>
+        <w:rPr>
+          <w:rFonts w:ascii="Times New Roman" w:hAnsi="Times New Roman" w:cs="Times New Roman"/>
+          <w:b/>
+          <w:noProof/>
+          <w:sz w:val="24"/>
+          <w:szCs w:val="24"/>
+          <w:u w:val="single"/>
+          <w:lang w:val="en-US"/>
+        </w:rPr>
+        <w:t>September</w:t>
+      </w:r>
+      <w:r>
+        <w:rPr>
+          <w:rFonts w:ascii="Times New Roman" w:hAnsi="Times New Roman" w:cs="Times New Roman"/>
+          <w:b/>
+          <w:noProof/>
+          <w:sz w:val="24"/>
+          <w:szCs w:val="24"/>
+          <w:u w:val="single"/>
+        </w:rPr>
+        <w:t>, 2022</w:t>
+      </w:r>
       <w:bookmarkStart w:id="0" w:name="_GoBack"/>
       <w:bookmarkEnd w:id="0"/>
     </w:p>
     <w:p>
       <w:pPr>
-        <w:spacing w:after="0" w:line="360" w:lineRule="auto"/>
-        <w:jc w:val="center"/>
-        <w:rPr>
-          <w:rFonts w:ascii="Times New Roman" w:eastAsia="Calibri" w:hAnsi="Times New Roman" w:cs="Times New Roman"/>
-          <w:color w:val="0D0D0D"/>
-          <w:sz w:val="24"/>
-          <w:szCs w:val="24"/>
-        </w:rPr>
-      </w:pPr>
-      <w:r>
-        <w:rPr>
-          <w:rFonts w:ascii="Times New Roman" w:eastAsia="Calibri" w:hAnsi="Times New Roman" w:cs="Times New Roman"/>
-          <w:color w:val="0D0D0D"/>
-          <w:sz w:val="24"/>
-          <w:szCs w:val="24"/>
-          <w:u w:val="single"/>
-        </w:rPr>
-        <w:t>JOSEPH NORKPLIM ATTAH</w:t>
-      </w:r>
-    </w:p>
-    <w:p>
-      <w:pPr>
-        <w:spacing w:before="120" w:after="120" w:line="360" w:lineRule="auto"/>
-        <w:jc w:val="center"/>
-        <w:rPr>
-          <w:rFonts w:ascii="Times New Roman" w:eastAsia="Calibri" w:hAnsi="Times New Roman" w:cs="Times New Roman"/>
-          <w:bCs/>
-          <w:sz w:val="24"/>
-          <w:szCs w:val="24"/>
-        </w:rPr>
-      </w:pPr>
-    </w:p>
-    <w:p>
-      <w:pPr>
-        <w:spacing w:before="120" w:after="120" w:line="360" w:lineRule="auto"/>
-        <w:jc w:val="center"/>
-        <w:rPr>
-          <w:rFonts w:ascii="Times New Roman" w:eastAsia="Times New Roman" w:hAnsi="Times New Roman" w:cs="Times New Roman"/>
-          <w:sz w:val="24"/>
-          <w:szCs w:val="24"/>
-        </w:rPr>
-      </w:pPr>
-    </w:p>
-    <w:p>
-      <w:pPr>
-        <w:spacing w:before="120" w:after="120" w:line="360" w:lineRule="auto"/>
-        <w:jc w:val="center"/>
-        <w:rPr>
-          <w:rFonts w:ascii="Times New Roman" w:eastAsia="Times New Roman" w:hAnsi="Times New Roman" w:cs="Times New Roman"/>
-          <w:sz w:val="24"/>
-          <w:szCs w:val="24"/>
-        </w:rPr>
-      </w:pPr>
-    </w:p>
-    <w:p>
-      <w:pPr>
-        <w:spacing w:before="120" w:after="120" w:line="360" w:lineRule="auto"/>
-        <w:jc w:val="center"/>
-        <w:rPr>
-          <w:rFonts w:ascii="Times New Roman" w:eastAsia="Calibri" w:hAnsi="Times New Roman" w:cs="Times New Roman"/>
-          <w:b/>
-          <w:sz w:val="24"/>
-          <w:szCs w:val="24"/>
-        </w:rPr>
-      </w:pPr>
-    </w:p>
-    <w:p>
-      <w:pPr>
-        <w:spacing w:before="120" w:after="120" w:line="360" w:lineRule="auto"/>
-        <w:jc w:val="center"/>
-        <w:rPr>
-          <w:rFonts w:ascii="Times New Roman" w:eastAsia="Calibri" w:hAnsi="Times New Roman" w:cs="Times New Roman"/>
-          <w:b/>
-          <w:sz w:val="24"/>
-          <w:szCs w:val="24"/>
-        </w:rPr>
-      </w:pPr>
-    </w:p>
-    <w:p>
-      <w:pPr>
-        <w:spacing w:before="120" w:after="120" w:line="360" w:lineRule="auto"/>
-        <w:jc w:val="center"/>
-        <w:rPr>
-          <w:rFonts w:ascii="Times New Roman" w:eastAsia="Calibri" w:hAnsi="Times New Roman" w:cs="Times New Roman"/>
-          <w:b/>
-          <w:sz w:val="24"/>
-          <w:szCs w:val="24"/>
-        </w:rPr>
-      </w:pPr>
-    </w:p>
-    <w:p>
-      <w:pPr>
-        <w:spacing w:before="120" w:after="120" w:line="360" w:lineRule="auto"/>
-        <w:jc w:val="center"/>
-        <w:rPr>
-          <w:rFonts w:ascii="Times New Roman" w:eastAsia="Calibri" w:hAnsi="Times New Roman" w:cs="Times New Roman"/>
-          <w:b/>
-          <w:sz w:val="24"/>
-          <w:szCs w:val="24"/>
-        </w:rPr>
-      </w:pPr>
-    </w:p>
-    <w:p>
-      <w:pPr>
-        <w:spacing w:before="120" w:after="120" w:line="360" w:lineRule="auto"/>
-        <w:jc w:val="center"/>
-        <w:rPr>
-          <w:rFonts w:ascii="Times New Roman" w:eastAsia="Calibri" w:hAnsi="Times New Roman" w:cs="Times New Roman"/>
-          <w:b/>
-          <w:sz w:val="24"/>
-          <w:szCs w:val="24"/>
-        </w:rPr>
-      </w:pPr>
-    </w:p>
-    <w:p>
-      <w:pPr>
-        <w:jc w:val="center"/>
-        <w:rPr>
-          <w:rFonts w:ascii="Times New Roman" w:hAnsi="Times New Roman" w:cs="Times New Roman"/>
-          <w:b/>
-          <w:noProof/>
-          <w:sz w:val="24"/>
-          <w:szCs w:val="24"/>
-          <w:u w:val="single"/>
-        </w:rPr>
-      </w:pPr>
-      <w:r>
-        <w:rPr>
-          <w:rFonts w:ascii="Times New Roman" w:hAnsi="Times New Roman" w:cs="Times New Roman"/>
-          <w:b/>
-          <w:noProof/>
-          <w:sz w:val="24"/>
-          <w:szCs w:val="24"/>
-          <w:u w:val="single"/>
-          <w:lang w:val="en-US"/>
-        </w:rPr>
-        <w:t>September</w:t>
-      </w:r>
-      <w:r>
-        <w:rPr>
-          <w:rFonts w:ascii="Times New Roman" w:hAnsi="Times New Roman" w:cs="Times New Roman"/>
-          <w:b/>
-          <w:noProof/>
-          <w:sz w:val="24"/>
-          <w:szCs w:val="24"/>
-          <w:u w:val="single"/>
-        </w:rPr>
-        <w:t>, 2022</w:t>
-      </w:r>
-    </w:p>
-    <w:p>
-      <w:pPr>
         <w:spacing w:line="360" w:lineRule="auto"/>
         <w:jc w:val="center"/>
         <w:rPr>
@@ -500,6 +512,17 @@
           <w:lang w:val="en-US"/>
         </w:rPr>
       </w:pPr>
+      <w:r>
+        <w:rPr>
+          <w:rFonts w:ascii="Times New Roman" w:hAnsi="Times New Roman" w:cs="Times New Roman"/>
+          <w:b/>
+          <w:sz w:val="24"/>
+          <w:szCs w:val="24"/>
+          <w:lang w:val="en-US"/>
+        </w:rPr>
+        <w:lastRenderedPageBreak/>
+        <w:t>CHAPTER ONE</w:t>
+      </w:r>
     </w:p>
     <w:p>
       <w:pPr>
@@ -521,30 +544,6 @@
           <w:szCs w:val="24"/>
           <w:lang w:val="en-US"/>
         </w:rPr>
-        <w:lastRenderedPageBreak/>
-        <w:t>CHAPTER ONE</w:t>
-      </w:r>
-    </w:p>
-    <w:p>
-      <w:pPr>
-        <w:spacing w:line="360" w:lineRule="auto"/>
-        <w:jc w:val="center"/>
-        <w:rPr>
-          <w:rFonts w:ascii="Times New Roman" w:hAnsi="Times New Roman" w:cs="Times New Roman"/>
-          <w:b/>
-          <w:sz w:val="24"/>
-          <w:szCs w:val="24"/>
-          <w:lang w:val="en-US"/>
-        </w:rPr>
-      </w:pPr>
-      <w:r>
-        <w:rPr>
-          <w:rFonts w:ascii="Times New Roman" w:hAnsi="Times New Roman" w:cs="Times New Roman"/>
-          <w:b/>
-          <w:sz w:val="24"/>
-          <w:szCs w:val="24"/>
-          <w:lang w:val="en-US"/>
-        </w:rPr>
         <w:t>GENERAL INTRODUCTION</w:t>
       </w:r>
     </w:p>
@@ -1019,24 +1018,27 @@
       <w:r>
         <w:rPr>
           <w:rFonts w:ascii="Times New Roman" w:hAnsi="Times New Roman" w:cs="Times New Roman"/>
-          <w:color w:val="1C1D1E"/>
-          <w:shd w:val="clear" w:color="auto" w:fill="FFFFFF"/>
+          <w:sz w:val="24"/>
+          <w:szCs w:val="24"/>
+          <w:lang w:val="en-US"/>
         </w:rPr>
         <w:t xml:space="preserve">very little is known from the literature about the spatial structure of urban road networks in Ghana, sub-Saharan Africa, or in areas with </w:t>
       </w:r>
       <w:r>
         <w:rPr>
           <w:rFonts w:ascii="Times New Roman" w:hAnsi="Times New Roman" w:cs="Times New Roman"/>
-          <w:color w:val="1C1D1E"/>
-          <w:shd w:val="clear" w:color="auto" w:fill="FFFFFF"/>
+          <w:sz w:val="24"/>
+          <w:szCs w:val="24"/>
+          <w:lang w:val="en-US"/>
         </w:rPr>
         <w:t xml:space="preserve">the </w:t>
       </w:r>
       <w:r>
         <w:rPr>
           <w:rFonts w:ascii="Times New Roman" w:hAnsi="Times New Roman" w:cs="Times New Roman"/>
-          <w:color w:val="1C1D1E"/>
-          <w:shd w:val="clear" w:color="auto" w:fill="FFFFFF"/>
+          <w:sz w:val="24"/>
+          <w:szCs w:val="24"/>
+          <w:lang w:val="en-US"/>
         </w:rPr>
         <w:t>similar informal layout of roads</w:t>
       </w:r>
@@ -1865,7 +1867,70 @@
           <w:szCs w:val="24"/>
           <w:lang w:val="en-US"/>
         </w:rPr>
-        <w:t>. It also contributes to the current tool landscape in the pedagogy and policy by creating and documenting a minimal framework for the study of street networks. All tools and data used in the study are free and open to the general public, making all the work carried out in this study easy to replicate and reproduce.</w:t>
+        <w:t>. It also contributes to the current tool landscap</w:t>
+      </w:r>
+      <w:r>
+        <w:rPr>
+          <w:rFonts w:ascii="Times New Roman" w:hAnsi="Times New Roman" w:cs="Times New Roman"/>
+          <w:sz w:val="24"/>
+          <w:szCs w:val="24"/>
+          <w:lang w:val="en-US"/>
+        </w:rPr>
+        <w:t>e in</w:t>
+      </w:r>
+      <w:r>
+        <w:rPr>
+          <w:rFonts w:ascii="Times New Roman" w:hAnsi="Times New Roman" w:cs="Times New Roman"/>
+          <w:sz w:val="24"/>
+          <w:szCs w:val="24"/>
+          <w:lang w:val="en-US"/>
+        </w:rPr>
+        <w:t xml:space="preserve"> pedagogy and policy by creating and documenting a</w:t>
+      </w:r>
+      <w:r>
+        <w:rPr>
+          <w:rFonts w:ascii="Times New Roman" w:hAnsi="Times New Roman" w:cs="Times New Roman"/>
+          <w:sz w:val="24"/>
+          <w:szCs w:val="24"/>
+          <w:lang w:val="en-US"/>
+        </w:rPr>
+        <w:t xml:space="preserve"> minimal framework for analyzing</w:t>
+      </w:r>
+      <w:r>
+        <w:rPr>
+          <w:rFonts w:ascii="Times New Roman" w:hAnsi="Times New Roman" w:cs="Times New Roman"/>
+          <w:sz w:val="24"/>
+          <w:szCs w:val="24"/>
+          <w:lang w:val="en-US"/>
+        </w:rPr>
+        <w:t xml:space="preserve"> street networks. All tools and data used in the study are free and open to the general public, making all the work carried out in </w:t>
+      </w:r>
+      <w:r>
+        <w:rPr>
+          <w:rFonts w:ascii="Times New Roman" w:hAnsi="Times New Roman" w:cs="Times New Roman"/>
+          <w:sz w:val="24"/>
+          <w:szCs w:val="24"/>
+          <w:lang w:val="en-US"/>
+        </w:rPr>
+        <w:t>this study easy to replicate, replicate and extend</w:t>
+      </w:r>
+      <w:r>
+        <w:rPr>
+          <w:rFonts w:ascii="Times New Roman" w:hAnsi="Times New Roman" w:cs="Times New Roman"/>
+          <w:sz w:val="24"/>
+          <w:szCs w:val="24"/>
+          <w:lang w:val="en-US"/>
+        </w:rPr>
+        <w:t xml:space="preserve"> for other related uses</w:t>
+      </w:r>
+      <w:r>
+        <w:rPr>
+          <w:rFonts w:ascii="Times New Roman" w:hAnsi="Times New Roman" w:cs="Times New Roman"/>
+          <w:sz w:val="24"/>
+          <w:szCs w:val="24"/>
+          <w:lang w:val="en-US"/>
+        </w:rPr>
+        <w:t>.</w:t>
       </w:r>
     </w:p>
     <w:p>
@@ -2299,7 +2364,25 @@
           <w:szCs w:val="24"/>
           <w:lang w:val="en-US"/>
         </w:rPr>
-        <w:t xml:space="preserve">in cities to accommodate the increasing traffic with limited consideration for spatial configurations </w:t>
+        <w:t>in cities to accommodate the increasing traffic with limited consideration for spatial configurations</w:t>
+      </w:r>
+      <w:r>
+        <w:rPr>
+          <w:rFonts w:ascii="Times New Roman" w:hAnsi="Times New Roman" w:cs="Times New Roman"/>
+          <w:sz w:val="24"/>
+          <w:szCs w:val="24"/>
+          <w:lang w:val="en-US"/>
+        </w:rPr>
+        <w:t xml:space="preserve"> of</w:t>
+      </w:r>
+      <w:r>
+        <w:rPr>
+          <w:rFonts w:ascii="Times New Roman" w:hAnsi="Times New Roman" w:cs="Times New Roman"/>
+          <w:sz w:val="24"/>
+          <w:szCs w:val="24"/>
+          <w:lang w:val="en-US"/>
+        </w:rPr>
+        <w:t xml:space="preserve"> </w:t>
       </w:r>
       <w:r>
         <w:rPr>
@@ -2602,25 +2685,25 @@
           <w:szCs w:val="24"/>
           <w:lang w:val="en-US"/>
         </w:rPr>
-        <w:t>antage of by urban planners, researchers</w:t>
-      </w:r>
-      <w:r>
-        <w:rPr>
-          <w:rFonts w:ascii="Times New Roman" w:hAnsi="Times New Roman" w:cs="Times New Roman"/>
-          <w:sz w:val="24"/>
-          <w:szCs w:val="24"/>
-          <w:lang w:val="en-US"/>
-        </w:rPr>
-        <w:t>,</w:t>
-      </w:r>
-      <w:r>
-        <w:rPr>
-          <w:rFonts w:ascii="Times New Roman" w:hAnsi="Times New Roman" w:cs="Times New Roman"/>
-          <w:sz w:val="24"/>
-          <w:szCs w:val="24"/>
-          <w:lang w:val="en-US"/>
-        </w:rPr>
-        <w:t xml:space="preserve"> and pedagogy to better und</w:t>
+        <w:t>antage of by urban planners,</w:t>
+      </w:r>
+      <w:r>
+        <w:rPr>
+          <w:rFonts w:ascii="Times New Roman" w:hAnsi="Times New Roman" w:cs="Times New Roman"/>
+          <w:sz w:val="24"/>
+          <w:szCs w:val="24"/>
+          <w:lang w:val="en-US"/>
+        </w:rPr>
+        <w:t xml:space="preserve"> policy makers, </w:t>
+      </w:r>
+      <w:r>
+        <w:rPr>
+          <w:rFonts w:ascii="Times New Roman" w:hAnsi="Times New Roman" w:cs="Times New Roman"/>
+          <w:sz w:val="24"/>
+          <w:szCs w:val="24"/>
+          <w:lang w:val="en-US"/>
+        </w:rPr>
+        <w:t>and pedagogy to better und</w:t>
       </w:r>
       <w:r>
         <w:rPr>
@@ -5751,7 +5834,7 @@
 </file>
 
 <file path=word/numbering.xml><?xml version="1.0" encoding="utf-8"?>
-<w:numbering xmlns:wpc="http://schemas.microsoft.com/office/word/2010/wordprocessingCanvas" xmlns:mc="http://schemas.openxmlformats.org/markup-compatibility/2006" xmlns:o="urn:schemas-microsoft-com:office:office" xmlns:r="http://schemas.openxmlformats.org/officeDocument/2006/relationships" xmlns:m="http://schemas.openxmlformats.org/officeDocument/2006/math" xmlns:v="urn:schemas-microsoft-com:vml" xmlns:wp14="http://schemas.microsoft.com/office/word/2010/wordprocessingDrawing" xmlns:wp="http://schemas.openxmlformats.org/drawingml/2006/wordprocessingDrawing" xmlns:w10="urn:schemas-microsoft-com:office:word" xmlns:w="http://schemas.openxmlformats.org/wordprocessingml/2006/main" xmlns:w14="http://schemas.microsoft.com/office/word/2010/wordml" xmlns:w15="http://schemas.microsoft.com/office/word/2012/wordml" xmlns:wpg="http://schemas.microsoft.com/office/word/2010/wordprocessingGroup" xmlns:wpi="http://schemas.microsoft.com/office/word/2010/wordprocessingInk" xmlns:wne="http://schemas.microsoft.com/office/word/2006/wordml" xmlns:wps="http://schemas.microsoft.com/office/word/2010/wordprocessingShape" mc:Ignorable="w14 w15 wp14">
+<w:numbering xmlns:wpc="http://schemas.microsoft.com/office/word/2010/wordprocessingCanvas" xmlns:cx="http://schemas.microsoft.com/office/drawing/2014/chartex" xmlns:cx1="http://schemas.microsoft.com/office/drawing/2015/9/8/chartex" xmlns:mc="http://schemas.openxmlformats.org/markup-compatibility/2006" xmlns:o="urn:schemas-microsoft-com:office:office" xmlns:r="http://schemas.openxmlformats.org/officeDocument/2006/relationships" xmlns:m="http://schemas.openxmlformats.org/officeDocument/2006/math" xmlns:v="urn:schemas-microsoft-com:vml" xmlns:wp14="http://schemas.microsoft.com/office/word/2010/wordprocessingDrawing" xmlns:wp="http://schemas.openxmlformats.org/drawingml/2006/wordprocessingDrawing" xmlns:w10="urn:schemas-microsoft-com:office:word" xmlns:w="http://schemas.openxmlformats.org/wordprocessingml/2006/main" xmlns:w14="http://schemas.microsoft.com/office/word/2010/wordml" xmlns:w15="http://schemas.microsoft.com/office/word/2012/wordml" xmlns:w16se="http://schemas.microsoft.com/office/word/2015/wordml/symex" xmlns:wpg="http://schemas.microsoft.com/office/word/2010/wordprocessingGroup" xmlns:wpi="http://schemas.microsoft.com/office/word/2010/wordprocessingInk" xmlns:wne="http://schemas.microsoft.com/office/word/2006/wordml" xmlns:wps="http://schemas.microsoft.com/office/word/2010/wordprocessingShape" mc:Ignorable="w14 w15 w16se wp14">
   <w:abstractNum w:abstractNumId="0" w15:restartNumberingAfterBreak="0">
     <w:nsid w:val="06772BF8"/>
     <w:multiLevelType w:val="hybridMultilevel"/>
@@ -6227,7 +6310,7 @@
 </file>
 
 <file path=word/styles.xml><?xml version="1.0" encoding="utf-8"?>
-<w:styles xmlns:mc="http://schemas.openxmlformats.org/markup-compatibility/2006" xmlns:r="http://schemas.openxmlformats.org/officeDocument/2006/relationships" xmlns:w="http://schemas.openxmlformats.org/wordprocessingml/2006/main" xmlns:w14="http://schemas.microsoft.com/office/word/2010/wordml" xmlns:w15="http://schemas.microsoft.com/office/word/2012/wordml" mc:Ignorable="w14 w15">
+<w:styles xmlns:mc="http://schemas.openxmlformats.org/markup-compatibility/2006" xmlns:r="http://schemas.openxmlformats.org/officeDocument/2006/relationships" xmlns:w="http://schemas.openxmlformats.org/wordprocessingml/2006/main" xmlns:w14="http://schemas.microsoft.com/office/word/2010/wordml" xmlns:w15="http://schemas.microsoft.com/office/word/2012/wordml" xmlns:w16se="http://schemas.microsoft.com/office/word/2015/wordml/symex" mc:Ignorable="w14 w15 w16se">
   <w:docDefaults>
     <w:rPrDefault>
       <w:rPr>
@@ -6954,7 +7037,7 @@
 </file>
 
 <file path=customXml/itemProps1.xml><?xml version="1.0" encoding="utf-8"?>
-<ds:datastoreItem xmlns:ds="http://schemas.openxmlformats.org/officeDocument/2006/customXml" ds:itemID="{000A9885-C1F2-45EF-8B22-71BE30D38365}">
+<ds:datastoreItem xmlns:ds="http://schemas.openxmlformats.org/officeDocument/2006/customXml" ds:itemID="{06E3C7C4-A670-41BA-8D4A-8D18E4678C92}">
   <ds:schemaRefs>
     <ds:schemaRef ds:uri="http://schemas.openxmlformats.org/officeDocument/2006/bibliography"/>
   </ds:schemaRefs>

</xml_diff>